<commit_message>
Portfolio Template + Report Cloud
</commit_message>
<xml_diff>
--- a/PORTFOLIO_V1_EN.docx
+++ b/PORTFOLIO_V1_EN.docx
@@ -1,6 +1,6 @@
 
 <file path=word/document.xml><?xml version="1.0" encoding="utf-8"?>
-<w:document xmlns:wpc="http://schemas.microsoft.com/office/word/2010/wordprocessingCanvas" xmlns:cx="http://schemas.microsoft.com/office/drawing/2014/chartex" xmlns:cx1="http://schemas.microsoft.com/office/drawing/2015/9/8/chartex" xmlns:cx2="http://schemas.microsoft.com/office/drawing/2015/10/21/chartex" xmlns:cx3="http://schemas.microsoft.com/office/drawing/2016/5/9/chartex" xmlns:cx4="http://schemas.microsoft.com/office/drawing/2016/5/10/chartex" xmlns:cx5="http://schemas.microsoft.com/office/drawing/2016/5/11/chartex" xmlns:cx6="http://schemas.microsoft.com/office/drawing/2016/5/12/chartex" xmlns:cx7="http://schemas.microsoft.com/office/drawing/2016/5/13/chartex" xmlns:cx8="http://schemas.microsoft.com/office/drawing/2016/5/14/chartex" xmlns:mc="http://schemas.openxmlformats.org/markup-compatibility/2006" xmlns:aink="http://schemas.microsoft.com/office/drawing/2016/ink" xmlns:am3d="http://schemas.microsoft.com/office/drawing/2017/model3d" xmlns:o="urn:schemas-microsoft-com:office:office" xmlns:r="http://schemas.openxmlformats.org/officeDocument/2006/relationships" xmlns:m="http://schemas.openxmlformats.org/officeDocument/2006/math" xmlns:v="urn:schemas-microsoft-com:vml" xmlns:wp14="http://schemas.microsoft.com/office/word/2010/wordprocessingDrawing" xmlns:wp="http://schemas.openxmlformats.org/drawingml/2006/wordprocessingDrawing" xmlns:w10="urn:schemas-microsoft-com:office:word" xmlns:w="http://schemas.openxmlformats.org/wordprocessingml/2006/main" xmlns:w14="http://schemas.microsoft.com/office/word/2010/wordml" xmlns:w15="http://schemas.microsoft.com/office/word/2012/wordml" xmlns:w16cid="http://schemas.microsoft.com/office/word/2016/wordml/cid" xmlns:w16se="http://schemas.microsoft.com/office/word/2015/wordml/symex" xmlns:wpg="http://schemas.microsoft.com/office/word/2010/wordprocessingGroup" xmlns:wpi="http://schemas.microsoft.com/office/word/2010/wordprocessingInk" xmlns:wne="http://schemas.microsoft.com/office/word/2006/wordml" xmlns:wps="http://schemas.microsoft.com/office/word/2010/wordprocessingShape" mc:Ignorable="w14 w15 w16se w16cid wp14">
+<w:document xmlns:wpc="http://schemas.microsoft.com/office/word/2010/wordprocessingCanvas" xmlns:cx="http://schemas.microsoft.com/office/drawing/2014/chartex" xmlns:cx1="http://schemas.microsoft.com/office/drawing/2015/9/8/chartex" xmlns:cx2="http://schemas.microsoft.com/office/drawing/2015/10/21/chartex" xmlns:cx3="http://schemas.microsoft.com/office/drawing/2016/5/9/chartex" xmlns:cx4="http://schemas.microsoft.com/office/drawing/2016/5/10/chartex" xmlns:cx5="http://schemas.microsoft.com/office/drawing/2016/5/11/chartex" xmlns:cx6="http://schemas.microsoft.com/office/drawing/2016/5/12/chartex" xmlns:cx7="http://schemas.microsoft.com/office/drawing/2016/5/13/chartex" xmlns:cx8="http://schemas.microsoft.com/office/drawing/2016/5/14/chartex" xmlns:mc="http://schemas.openxmlformats.org/markup-compatibility/2006" xmlns:aink="http://schemas.microsoft.com/office/drawing/2016/ink" xmlns:am3d="http://schemas.microsoft.com/office/drawing/2017/model3d" xmlns:o="urn:schemas-microsoft-com:office:office" xmlns:oel="http://schemas.microsoft.com/office/2019/extlst" xmlns:r="http://schemas.openxmlformats.org/officeDocument/2006/relationships" xmlns:m="http://schemas.openxmlformats.org/officeDocument/2006/math" xmlns:v="urn:schemas-microsoft-com:vml" xmlns:wp14="http://schemas.microsoft.com/office/word/2010/wordprocessingDrawing" xmlns:wp="http://schemas.openxmlformats.org/drawingml/2006/wordprocessingDrawing" xmlns:w10="urn:schemas-microsoft-com:office:word" xmlns:w="http://schemas.openxmlformats.org/wordprocessingml/2006/main" xmlns:w14="http://schemas.microsoft.com/office/word/2010/wordml" xmlns:w15="http://schemas.microsoft.com/office/word/2012/wordml" xmlns:w16cex="http://schemas.microsoft.com/office/word/2018/wordml/cex" xmlns:w16cid="http://schemas.microsoft.com/office/word/2016/wordml/cid" xmlns:w16="http://schemas.microsoft.com/office/word/2018/wordml" xmlns:w16sdtdh="http://schemas.microsoft.com/office/word/2020/wordml/sdtdatahash" xmlns:w16se="http://schemas.microsoft.com/office/word/2015/wordml/symex" xmlns:wpg="http://schemas.microsoft.com/office/word/2010/wordprocessingGroup" xmlns:wpi="http://schemas.microsoft.com/office/word/2010/wordprocessingInk" xmlns:wne="http://schemas.microsoft.com/office/word/2006/wordml" xmlns:wps="http://schemas.microsoft.com/office/word/2010/wordprocessingShape" mc:Ignorable="w14 w15 w16se w16cid w16 w16cex w16sdtdh wp14">
   <w:body>
     <w:p>
       <w:pPr>
@@ -462,7 +462,6 @@
           <w:docPartUnique/>
         </w:docPartObj>
       </w:sdtPr>
-      <w:sdtEndPr/>
       <w:sdtContent>
         <w:p>
           <w:pPr>
@@ -490,9 +489,12 @@
               <w:tab w:val="right" w:leader="dot" w:pos="9910"/>
             </w:tabs>
             <w:rPr>
-              <w:rStyle w:val="lev"/>
-              <w:rFonts w:eastAsiaTheme="minorEastAsia"/>
-              <w:lang w:val="en-US"/>
+              <w:rFonts w:asciiTheme="minorHAnsi" w:eastAsiaTheme="minorEastAsia" w:hAnsiTheme="minorHAnsi" w:cstheme="minorBidi"/>
+              <w:noProof/>
+              <w:kern w:val="2"/>
+              <w:sz w:val="22"/>
+              <w:szCs w:val="22"/>
+              <w14:ligatures w14:val="standardContextual"/>
             </w:rPr>
           </w:pPr>
           <w:r>
@@ -516,304 +518,76 @@
             </w:rPr>
             <w:fldChar w:fldCharType="separate"/>
           </w:r>
-          <w:hyperlink w:anchor="_Toc430834478" w:history="1">
+          <w:hyperlink w:anchor="_Toc148871720" w:history="1">
             <w:r>
               <w:rPr>
-                <w:rStyle w:val="lev"/>
+                <w:rStyle w:val="Lienhypertexte"/>
+                <w:smallCaps/>
+                <w:noProof/>
                 <w:lang w:val="en-US"/>
+                <w14:shadow w14:blurRad="0" w14:dist="25400" w14:dir="2700000" w14:sx="0" w14:sy="0" w14:kx="0" w14:ky="0" w14:algn="none">
+                  <w14:srgbClr w14:val="000000">
+                    <w14:alpha w14:val="50000"/>
+                  </w14:srgbClr>
+                </w14:shadow>
+                <w14:textOutline w14:w="9525" w14:cap="flat" w14:cmpd="sng" w14:algn="ctr">
+                  <w14:solidFill>
+                    <w14:schemeClr w14:val="bg1">
+                      <w14:alpha w14:val="50000"/>
+                      <w14:lumMod w14:val="75000"/>
+                    </w14:schemeClr>
+                  </w14:solidFill>
+                  <w14:prstDash w14:val="solid"/>
+                  <w14:round/>
+                </w14:textOutline>
               </w:rPr>
-              <w:t xml:space="preserve">Partie A : </w:t>
+              <w:t>Part A: GENERALITY</w:t>
             </w:r>
             <w:r>
               <w:rPr>
-                <w:rStyle w:val="lev"/>
-                <w:lang w:val="en-US"/>
-              </w:rPr>
-              <w:t>Géneralités</w:t>
-            </w:r>
-            <w:r>
-              <w:rPr>
-                <w:rStyle w:val="lev"/>
+                <w:noProof/>
                 <w:webHidden/>
-                <w:lang w:val="en-US"/>
               </w:rPr>
               <w:tab/>
             </w:r>
             <w:r>
               <w:rPr>
-                <w:rStyle w:val="lev"/>
+                <w:noProof/>
                 <w:webHidden/>
-                <w:lang w:val="en-US"/>
               </w:rPr>
               <w:fldChar w:fldCharType="begin"/>
             </w:r>
             <w:r>
               <w:rPr>
-                <w:rStyle w:val="lev"/>
+                <w:noProof/>
                 <w:webHidden/>
-                <w:lang w:val="en-US"/>
               </w:rPr>
-              <w:instrText xml:space="preserve"> PAGEREF _Toc430834478 \h </w:instrText>
+              <w:instrText xml:space="preserve"> PAGEREF _Toc148871720 \h </w:instrText>
             </w:r>
             <w:r>
               <w:rPr>
-                <w:rStyle w:val="lev"/>
+                <w:noProof/>
                 <w:webHidden/>
-                <w:lang w:val="en-US"/>
               </w:rPr>
             </w:r>
             <w:r>
               <w:rPr>
-                <w:rStyle w:val="lev"/>
+                <w:noProof/>
                 <w:webHidden/>
-                <w:lang w:val="en-US"/>
               </w:rPr>
               <w:fldChar w:fldCharType="separate"/>
             </w:r>
             <w:r>
               <w:rPr>
-                <w:rStyle w:val="lev"/>
+                <w:noProof/>
                 <w:webHidden/>
-                <w:lang w:val="en-US"/>
               </w:rPr>
               <w:t>2</w:t>
             </w:r>
             <w:r>
               <w:rPr>
-                <w:rStyle w:val="lev"/>
+                <w:noProof/>
                 <w:webHidden/>
-                <w:lang w:val="en-US"/>
-              </w:rPr>
-              <w:fldChar w:fldCharType="end"/>
-            </w:r>
-          </w:hyperlink>
-        </w:p>
-        <w:p>
-          <w:pPr>
-            <w:pStyle w:val="TM1"/>
-            <w:tabs>
-              <w:tab w:val="right" w:leader="dot" w:pos="9910"/>
-            </w:tabs>
-            <w:rPr>
-              <w:rStyle w:val="lev"/>
-              <w:rFonts w:eastAsiaTheme="minorEastAsia"/>
-              <w:lang w:val="en-US"/>
-            </w:rPr>
-          </w:pPr>
-          <w:hyperlink w:anchor="_Toc430834479" w:history="1">
-            <w:r>
-              <w:rPr>
-                <w:rStyle w:val="lev"/>
-                <w:lang w:val="en-US"/>
-              </w:rPr>
-              <w:t>Partie B : Partie Descriptive</w:t>
-            </w:r>
-            <w:r>
-              <w:rPr>
-                <w:rStyle w:val="lev"/>
-                <w:webHidden/>
-                <w:lang w:val="en-US"/>
-              </w:rPr>
-              <w:tab/>
-            </w:r>
-            <w:r>
-              <w:rPr>
-                <w:rStyle w:val="lev"/>
-                <w:webHidden/>
-                <w:lang w:val="en-US"/>
-              </w:rPr>
-              <w:fldChar w:fldCharType="begin"/>
-            </w:r>
-            <w:r>
-              <w:rPr>
-                <w:rStyle w:val="lev"/>
-                <w:webHidden/>
-                <w:lang w:val="en-US"/>
-              </w:rPr>
-              <w:instrText xml:space="preserve"> PAGEREF _Toc430834479 \h </w:instrText>
-            </w:r>
-            <w:r>
-              <w:rPr>
-                <w:rStyle w:val="lev"/>
-                <w:webHidden/>
-                <w:lang w:val="en-US"/>
-              </w:rPr>
-            </w:r>
-            <w:r>
-              <w:rPr>
-                <w:rStyle w:val="lev"/>
-                <w:webHidden/>
-                <w:lang w:val="en-US"/>
-              </w:rPr>
-              <w:fldChar w:fldCharType="separate"/>
-            </w:r>
-            <w:r>
-              <w:rPr>
-                <w:rStyle w:val="lev"/>
-                <w:webHidden/>
-                <w:lang w:val="en-US"/>
-              </w:rPr>
-              <w:t>6</w:t>
-            </w:r>
-            <w:r>
-              <w:rPr>
-                <w:rStyle w:val="lev"/>
-                <w:webHidden/>
-                <w:lang w:val="en-US"/>
-              </w:rPr>
-              <w:fldChar w:fldCharType="end"/>
-            </w:r>
-          </w:hyperlink>
-        </w:p>
-        <w:p>
-          <w:pPr>
-            <w:pStyle w:val="TM1"/>
-            <w:tabs>
-              <w:tab w:val="right" w:leader="dot" w:pos="9910"/>
-            </w:tabs>
-            <w:rPr>
-              <w:rStyle w:val="lev"/>
-              <w:rFonts w:eastAsiaTheme="minorEastAsia"/>
-              <w:lang w:val="en-US"/>
-            </w:rPr>
-          </w:pPr>
-          <w:hyperlink w:anchor="_Toc430834480" w:history="1">
-            <w:r>
-              <w:rPr>
-                <w:rStyle w:val="lev"/>
-                <w:lang w:val="en-US"/>
-              </w:rPr>
-              <w:t>Partie C : Partie Technique</w:t>
-            </w:r>
-            <w:r>
-              <w:rPr>
-                <w:rStyle w:val="lev"/>
-                <w:webHidden/>
-                <w:lang w:val="en-US"/>
-              </w:rPr>
-              <w:tab/>
-            </w:r>
-            <w:r>
-              <w:rPr>
-                <w:rStyle w:val="lev"/>
-                <w:webHidden/>
-                <w:lang w:val="en-US"/>
-              </w:rPr>
-              <w:fldChar w:fldCharType="begin"/>
-            </w:r>
-            <w:r>
-              <w:rPr>
-                <w:rStyle w:val="lev"/>
-                <w:webHidden/>
-                <w:lang w:val="en-US"/>
-              </w:rPr>
-              <w:instrText xml:space="preserve"> PAGEREF _Toc430834480 \h </w:instrText>
-            </w:r>
-            <w:r>
-              <w:rPr>
-                <w:rStyle w:val="lev"/>
-                <w:webHidden/>
-                <w:lang w:val="en-US"/>
-              </w:rPr>
-            </w:r>
-            <w:r>
-              <w:rPr>
-                <w:rStyle w:val="lev"/>
-                <w:webHidden/>
-                <w:lang w:val="en-US"/>
-              </w:rPr>
-              <w:fldChar w:fldCharType="separate"/>
-            </w:r>
-            <w:r>
-              <w:rPr>
-                <w:rStyle w:val="lev"/>
-                <w:webHidden/>
-                <w:lang w:val="en-US"/>
-              </w:rPr>
-              <w:t>8</w:t>
-            </w:r>
-            <w:r>
-              <w:rPr>
-                <w:rStyle w:val="lev"/>
-                <w:webHidden/>
-                <w:lang w:val="en-US"/>
-              </w:rPr>
-              <w:fldChar w:fldCharType="end"/>
-            </w:r>
-          </w:hyperlink>
-        </w:p>
-        <w:p>
-          <w:pPr>
-            <w:pStyle w:val="TM1"/>
-            <w:tabs>
-              <w:tab w:val="right" w:leader="dot" w:pos="9910"/>
-            </w:tabs>
-            <w:rPr>
-              <w:rStyle w:val="lev"/>
-              <w:rFonts w:eastAsiaTheme="minorEastAsia"/>
-              <w:lang w:val="en-US"/>
-            </w:rPr>
-          </w:pPr>
-          <w:hyperlink w:anchor="_Toc430834481" w:history="1">
-            <w:r>
-              <w:rPr>
-                <w:rStyle w:val="lev"/>
-                <w:lang w:val="en-US"/>
-              </w:rPr>
-              <w:t>Partie D : Partie Analytique</w:t>
-            </w:r>
-            <w:r>
-              <w:rPr>
-                <w:rStyle w:val="lev"/>
-                <w:webHidden/>
-                <w:lang w:val="en-US"/>
-              </w:rPr>
-              <w:tab/>
-            </w:r>
-            <w:r>
-              <w:rPr>
-                <w:rStyle w:val="lev"/>
-                <w:webHidden/>
-                <w:lang w:val="en-US"/>
-              </w:rPr>
-              <w:fldChar w:fldCharType="begin"/>
-            </w:r>
-            <w:r>
-              <w:rPr>
-                <w:rStyle w:val="lev"/>
-                <w:webHidden/>
-                <w:lang w:val="en-US"/>
-              </w:rPr>
-              <w:instrText xml:space="preserve"> PAGEREF _Toc430834481 \h </w:instrText>
-            </w:r>
-            <w:r>
-              <w:rPr>
-                <w:rStyle w:val="lev"/>
-                <w:webHidden/>
-                <w:lang w:val="en-US"/>
-              </w:rPr>
-            </w:r>
-            <w:r>
-              <w:rPr>
-                <w:rStyle w:val="lev"/>
-                <w:webHidden/>
-                <w:lang w:val="en-US"/>
-              </w:rPr>
-              <w:fldChar w:fldCharType="separate"/>
-            </w:r>
-            <w:r>
-              <w:rPr>
-                <w:rStyle w:val="lev"/>
-                <w:webHidden/>
-                <w:lang w:val="en-US"/>
-              </w:rPr>
-              <w:t>10</w:t>
-            </w:r>
-            <w:r>
-              <w:rPr>
-                <w:rStyle w:val="lev"/>
-                <w:webHidden/>
-                <w:lang w:val="en-US"/>
               </w:rPr>
               <w:fldChar w:fldCharType="end"/>
             </w:r>
@@ -828,71 +602,352 @@
             <w:rPr>
               <w:rFonts w:asciiTheme="minorHAnsi" w:eastAsiaTheme="minorEastAsia" w:hAnsiTheme="minorHAnsi" w:cstheme="minorBidi"/>
               <w:noProof/>
+              <w:kern w:val="2"/>
               <w:sz w:val="22"/>
               <w:szCs w:val="22"/>
-              <w:lang w:val="en-US"/>
+              <w14:ligatures w14:val="standardContextual"/>
             </w:rPr>
           </w:pPr>
-          <w:hyperlink w:anchor="_Toc430834482" w:history="1">
+          <w:hyperlink w:anchor="_Toc148871721" w:history="1">
             <w:r>
               <w:rPr>
-                <w:rStyle w:val="lev"/>
+                <w:rStyle w:val="Lienhypertexte"/>
+                <w:smallCaps/>
+                <w:noProof/>
                 <w:lang w:val="en-US"/>
+                <w14:shadow w14:blurRad="0" w14:dist="25400" w14:dir="2700000" w14:sx="0" w14:sy="0" w14:kx="0" w14:ky="0" w14:algn="none">
+                  <w14:srgbClr w14:val="000000">
+                    <w14:alpha w14:val="50000"/>
+                  </w14:srgbClr>
+                </w14:shadow>
+                <w14:textOutline w14:w="9525" w14:cap="flat" w14:cmpd="sng" w14:algn="ctr">
+                  <w14:solidFill>
+                    <w14:schemeClr w14:val="bg1">
+                      <w14:alpha w14:val="50000"/>
+                      <w14:lumMod w14:val="75000"/>
+                    </w14:schemeClr>
+                  </w14:solidFill>
+                  <w14:prstDash w14:val="solid"/>
+                  <w14:round/>
+                </w14:textOutline>
+              </w:rPr>
+              <w:t>Part B: DESCRIPTIVE PART</w:t>
+            </w:r>
+            <w:r>
+              <w:rPr>
+                <w:noProof/>
+                <w:webHidden/>
+              </w:rPr>
+              <w:tab/>
+            </w:r>
+            <w:r>
+              <w:rPr>
+                <w:noProof/>
+                <w:webHidden/>
+              </w:rPr>
+              <w:fldChar w:fldCharType="begin"/>
+            </w:r>
+            <w:r>
+              <w:rPr>
+                <w:noProof/>
+                <w:webHidden/>
+              </w:rPr>
+              <w:instrText xml:space="preserve"> PAGEREF _Toc148871721 \h </w:instrText>
+            </w:r>
+            <w:r>
+              <w:rPr>
+                <w:noProof/>
+                <w:webHidden/>
+              </w:rPr>
+            </w:r>
+            <w:r>
+              <w:rPr>
+                <w:noProof/>
+                <w:webHidden/>
+              </w:rPr>
+              <w:fldChar w:fldCharType="separate"/>
+            </w:r>
+            <w:r>
+              <w:rPr>
+                <w:noProof/>
+                <w:webHidden/>
+              </w:rPr>
+              <w:t>4</w:t>
+            </w:r>
+            <w:r>
+              <w:rPr>
+                <w:noProof/>
+                <w:webHidden/>
+              </w:rPr>
+              <w:fldChar w:fldCharType="end"/>
+            </w:r>
+          </w:hyperlink>
+        </w:p>
+        <w:p>
+          <w:pPr>
+            <w:pStyle w:val="TM1"/>
+            <w:tabs>
+              <w:tab w:val="right" w:leader="dot" w:pos="9910"/>
+            </w:tabs>
+            <w:rPr>
+              <w:rFonts w:asciiTheme="minorHAnsi" w:eastAsiaTheme="minorEastAsia" w:hAnsiTheme="minorHAnsi" w:cstheme="minorBidi"/>
+              <w:noProof/>
+              <w:kern w:val="2"/>
+              <w:sz w:val="22"/>
+              <w:szCs w:val="22"/>
+              <w14:ligatures w14:val="standardContextual"/>
+            </w:rPr>
+          </w:pPr>
+          <w:hyperlink w:anchor="_Toc148871722" w:history="1">
+            <w:r>
+              <w:rPr>
+                <w:rStyle w:val="Lienhypertexte"/>
+                <w:smallCaps/>
+                <w:noProof/>
+                <w:lang w:val="en-US"/>
+                <w14:shadow w14:blurRad="0" w14:dist="25400" w14:dir="2700000" w14:sx="0" w14:sy="0" w14:kx="0" w14:ky="0" w14:algn="none">
+                  <w14:srgbClr w14:val="000000">
+                    <w14:alpha w14:val="50000"/>
+                  </w14:srgbClr>
+                </w14:shadow>
+                <w14:textOutline w14:w="9525" w14:cap="flat" w14:cmpd="sng" w14:algn="ctr">
+                  <w14:solidFill>
+                    <w14:schemeClr w14:val="bg1">
+                      <w14:alpha w14:val="50000"/>
+                      <w14:lumMod w14:val="75000"/>
+                    </w14:schemeClr>
+                  </w14:solidFill>
+                  <w14:prstDash w14:val="solid"/>
+                  <w14:round/>
+                </w14:textOutline>
+              </w:rPr>
+              <w:t>Part D: ANALYTICAL PART</w:t>
+            </w:r>
+            <w:r>
+              <w:rPr>
+                <w:noProof/>
+                <w:webHidden/>
+              </w:rPr>
+              <w:tab/>
+            </w:r>
+            <w:r>
+              <w:rPr>
+                <w:noProof/>
+                <w:webHidden/>
+              </w:rPr>
+              <w:fldChar w:fldCharType="begin"/>
+            </w:r>
+            <w:r>
+              <w:rPr>
+                <w:noProof/>
+                <w:webHidden/>
+              </w:rPr>
+              <w:instrText xml:space="preserve"> PAGEREF _Toc148871722 \h </w:instrText>
+            </w:r>
+            <w:r>
+              <w:rPr>
+                <w:noProof/>
+                <w:webHidden/>
+              </w:rPr>
+            </w:r>
+            <w:r>
+              <w:rPr>
+                <w:noProof/>
+                <w:webHidden/>
+              </w:rPr>
+              <w:fldChar w:fldCharType="separate"/>
+            </w:r>
+            <w:r>
+              <w:rPr>
+                <w:noProof/>
+                <w:webHidden/>
+              </w:rPr>
+              <w:t>6</w:t>
+            </w:r>
+            <w:r>
+              <w:rPr>
+                <w:noProof/>
+                <w:webHidden/>
+              </w:rPr>
+              <w:fldChar w:fldCharType="end"/>
+            </w:r>
+          </w:hyperlink>
+        </w:p>
+        <w:p>
+          <w:pPr>
+            <w:pStyle w:val="TM1"/>
+            <w:tabs>
+              <w:tab w:val="right" w:leader="dot" w:pos="9910"/>
+            </w:tabs>
+            <w:rPr>
+              <w:rFonts w:asciiTheme="minorHAnsi" w:eastAsiaTheme="minorEastAsia" w:hAnsiTheme="minorHAnsi" w:cstheme="minorBidi"/>
+              <w:noProof/>
+              <w:kern w:val="2"/>
+              <w:sz w:val="22"/>
+              <w:szCs w:val="22"/>
+              <w14:ligatures w14:val="standardContextual"/>
+            </w:rPr>
+          </w:pPr>
+          <w:hyperlink w:anchor="_Toc148871723" w:history="1">
+            <w:r>
+              <w:rPr>
+                <w:rStyle w:val="Lienhypertexte"/>
+                <w:smallCaps/>
+                <w:noProof/>
+                <w:lang w:val="en-US"/>
+                <w14:shadow w14:blurRad="0" w14:dist="25400" w14:dir="2700000" w14:sx="0" w14:sy="0" w14:kx="0" w14:ky="0" w14:algn="none">
+                  <w14:srgbClr w14:val="000000">
+                    <w14:alpha w14:val="50000"/>
+                  </w14:srgbClr>
+                </w14:shadow>
+                <w14:textOutline w14:w="9525" w14:cap="flat" w14:cmpd="sng" w14:algn="ctr">
+                  <w14:solidFill>
+                    <w14:schemeClr w14:val="bg1">
+                      <w14:alpha w14:val="50000"/>
+                      <w14:lumMod w14:val="75000"/>
+                    </w14:schemeClr>
+                  </w14:solidFill>
+                  <w14:prstDash w14:val="solid"/>
+                  <w14:round/>
+                </w14:textOutline>
+              </w:rPr>
+              <w:t>Conclusion</w:t>
+            </w:r>
+            <w:r>
+              <w:rPr>
+                <w:noProof/>
+                <w:webHidden/>
+              </w:rPr>
+              <w:tab/>
+            </w:r>
+            <w:r>
+              <w:rPr>
+                <w:noProof/>
+                <w:webHidden/>
+              </w:rPr>
+              <w:fldChar w:fldCharType="begin"/>
+            </w:r>
+            <w:r>
+              <w:rPr>
+                <w:noProof/>
+                <w:webHidden/>
+              </w:rPr>
+              <w:instrText xml:space="preserve"> PAGEREF _Toc148871723 \h </w:instrText>
+            </w:r>
+            <w:r>
+              <w:rPr>
+                <w:noProof/>
+                <w:webHidden/>
+              </w:rPr>
+            </w:r>
+            <w:r>
+              <w:rPr>
+                <w:noProof/>
+                <w:webHidden/>
+              </w:rPr>
+              <w:fldChar w:fldCharType="separate"/>
+            </w:r>
+            <w:r>
+              <w:rPr>
+                <w:noProof/>
+                <w:webHidden/>
+              </w:rPr>
+              <w:t>7</w:t>
+            </w:r>
+            <w:r>
+              <w:rPr>
+                <w:noProof/>
+                <w:webHidden/>
+              </w:rPr>
+              <w:fldChar w:fldCharType="end"/>
+            </w:r>
+          </w:hyperlink>
+        </w:p>
+        <w:p>
+          <w:pPr>
+            <w:pStyle w:val="TM1"/>
+            <w:tabs>
+              <w:tab w:val="right" w:leader="dot" w:pos="9910"/>
+            </w:tabs>
+            <w:rPr>
+              <w:rFonts w:asciiTheme="minorHAnsi" w:eastAsiaTheme="minorEastAsia" w:hAnsiTheme="minorHAnsi" w:cstheme="minorBidi"/>
+              <w:noProof/>
+              <w:kern w:val="2"/>
+              <w:sz w:val="22"/>
+              <w:szCs w:val="22"/>
+              <w14:ligatures w14:val="standardContextual"/>
+            </w:rPr>
+          </w:pPr>
+          <w:hyperlink w:anchor="_Toc148871724" w:history="1">
+            <w:r>
+              <w:rPr>
+                <w:rStyle w:val="Lienhypertexte"/>
+                <w:smallCaps/>
+                <w:noProof/>
+                <w:lang w:val="en-US"/>
+                <w14:shadow w14:blurRad="0" w14:dist="25400" w14:dir="2700000" w14:sx="0" w14:sy="0" w14:kx="0" w14:ky="0" w14:algn="none">
+                  <w14:srgbClr w14:val="000000">
+                    <w14:alpha w14:val="50000"/>
+                  </w14:srgbClr>
+                </w14:shadow>
+                <w14:textOutline w14:w="9525" w14:cap="flat" w14:cmpd="sng" w14:algn="ctr">
+                  <w14:solidFill>
+                    <w14:schemeClr w14:val="bg1">
+                      <w14:alpha w14:val="50000"/>
+                      <w14:lumMod w14:val="75000"/>
+                    </w14:schemeClr>
+                  </w14:solidFill>
+                  <w14:prstDash w14:val="solid"/>
+                  <w14:round/>
+                </w14:textOutline>
               </w:rPr>
               <w:t>Annexes</w:t>
             </w:r>
             <w:r>
               <w:rPr>
-                <w:rStyle w:val="lev"/>
+                <w:noProof/>
                 <w:webHidden/>
-                <w:lang w:val="en-US"/>
               </w:rPr>
               <w:tab/>
             </w:r>
             <w:r>
               <w:rPr>
-                <w:rStyle w:val="lev"/>
+                <w:noProof/>
                 <w:webHidden/>
-                <w:lang w:val="en-US"/>
               </w:rPr>
               <w:fldChar w:fldCharType="begin"/>
             </w:r>
             <w:r>
               <w:rPr>
-                <w:rStyle w:val="lev"/>
+                <w:noProof/>
                 <w:webHidden/>
-                <w:lang w:val="en-US"/>
               </w:rPr>
-              <w:instrText xml:space="preserve"> PAGEREF _Toc430834482 \h </w:instrText>
+              <w:instrText xml:space="preserve"> PAGEREF _Toc148871724 \h </w:instrText>
             </w:r>
             <w:r>
               <w:rPr>
-                <w:rStyle w:val="lev"/>
+                <w:noProof/>
                 <w:webHidden/>
-                <w:lang w:val="en-US"/>
               </w:rPr>
             </w:r>
             <w:r>
               <w:rPr>
-                <w:rStyle w:val="lev"/>
+                <w:noProof/>
                 <w:webHidden/>
-                <w:lang w:val="en-US"/>
               </w:rPr>
               <w:fldChar w:fldCharType="separate"/>
             </w:r>
             <w:r>
               <w:rPr>
-                <w:rStyle w:val="lev"/>
+                <w:noProof/>
                 <w:webHidden/>
-                <w:lang w:val="en-US"/>
               </w:rPr>
-              <w:t>12</w:t>
+              <w:t>7</w:t>
             </w:r>
             <w:r>
               <w:rPr>
-                <w:rStyle w:val="lev"/>
+                <w:noProof/>
                 <w:webHidden/>
-                <w:lang w:val="en-US"/>
               </w:rPr>
               <w:fldChar w:fldCharType="end"/>
             </w:r>
@@ -998,6 +1053,7 @@
     <w:p>
       <w:pPr>
         <w:pStyle w:val="Titre1"/>
+        <w:jc w:val="center"/>
         <w:rPr>
           <w:rFonts w:asciiTheme="minorHAnsi" w:hAnsiTheme="minorHAnsi"/>
           <w:b w:val="0"/>
@@ -1022,7 +1078,7 @@
           </w14:textOutline>
         </w:rPr>
       </w:pPr>
-      <w:bookmarkStart w:id="0" w:name="_Toc430834478"/>
+      <w:bookmarkStart w:id="0" w:name="_Toc148871720"/>
       <w:r>
         <w:rPr>
           <w:rFonts w:asciiTheme="minorHAnsi" w:hAnsiTheme="minorHAnsi"/>
@@ -1169,7 +1225,6 @@
         </w:rPr>
         <w:t>GENERALIT</w:t>
       </w:r>
-      <w:bookmarkEnd w:id="0"/>
       <w:r>
         <w:rPr>
           <w:rFonts w:asciiTheme="minorHAnsi" w:hAnsiTheme="minorHAnsi"/>
@@ -1195,6 +1250,7 @@
         </w:rPr>
         <w:t>Y</w:t>
       </w:r>
+      <w:bookmarkEnd w:id="0"/>
     </w:p>
     <w:p>
       <w:pPr>
@@ -2871,12 +2927,13 @@
     <w:p>
       <w:pPr>
         <w:pStyle w:val="Titre1"/>
+        <w:jc w:val="center"/>
         <w:rPr>
           <w:rFonts w:asciiTheme="minorHAnsi" w:hAnsiTheme="minorHAnsi"/>
           <w:lang w:val="en-US"/>
         </w:rPr>
       </w:pPr>
-      <w:bookmarkStart w:id="1" w:name="_Toc430834479"/>
+      <w:bookmarkStart w:id="1" w:name="_Toc148871721"/>
       <w:r>
         <w:rPr>
           <w:rFonts w:asciiTheme="minorHAnsi" w:hAnsiTheme="minorHAnsi"/>
@@ -2997,7 +3054,6 @@
         </w:rPr>
         <w:t xml:space="preserve"> </w:t>
       </w:r>
-      <w:bookmarkEnd w:id="1"/>
       <w:r>
         <w:rPr>
           <w:rFonts w:asciiTheme="minorHAnsi" w:hAnsiTheme="minorHAnsi"/>
@@ -3022,6 +3078,7 @@
         </w:rPr>
         <w:t>DESCRIPTIVE PART</w:t>
       </w:r>
+      <w:bookmarkEnd w:id="1"/>
     </w:p>
     <w:p>
       <w:pPr>
@@ -3756,7 +3813,6 @@
         </w:rPr>
         <w:t>END OF INSTRUCTIONS (to be deleted later)</w:t>
       </w:r>
-      <w:bookmarkStart w:id="2" w:name="_Toc430834480"/>
     </w:p>
     <w:p>
       <w:pPr>
@@ -3771,6 +3827,7 @@
     </w:p>
     <w:p>
       <w:pPr>
+        <w:jc w:val="center"/>
         <w:rPr>
           <w:rFonts w:asciiTheme="minorHAnsi" w:hAnsiTheme="minorHAnsi" w:cs="Arial"/>
           <w:b/>
@@ -3937,7 +3994,6 @@
         </w:rPr>
         <w:t xml:space="preserve"> </w:t>
       </w:r>
-      <w:bookmarkEnd w:id="2"/>
       <w:r>
         <w:rPr>
           <w:rFonts w:asciiTheme="minorHAnsi" w:hAnsiTheme="minorHAnsi" w:cs="Arial"/>
@@ -4335,13 +4391,6 @@
         <w:jc w:val="center"/>
         <w:rPr>
           <w:rFonts w:asciiTheme="minorHAnsi" w:hAnsiTheme="minorHAnsi"/>
-          <w:lang w:val="en-US"/>
-        </w:rPr>
-      </w:pPr>
-      <w:bookmarkStart w:id="3" w:name="_Toc430834481"/>
-      <w:r>
-        <w:rPr>
-          <w:rFonts w:asciiTheme="minorHAnsi" w:hAnsiTheme="minorHAnsi"/>
           <w:smallCaps/>
           <w:sz w:val="72"/>
           <w:lang w:val="en-US"/>
@@ -4361,9 +4410,8 @@
             <w14:round/>
           </w14:textOutline>
         </w:rPr>
-        <w:lastRenderedPageBreak/>
-        <w:t>P</w:t>
-      </w:r>
+      </w:pPr>
+      <w:bookmarkStart w:id="2" w:name="_Toc148871722"/>
       <w:r>
         <w:rPr>
           <w:rFonts w:asciiTheme="minorHAnsi" w:hAnsiTheme="minorHAnsi"/>
@@ -4386,7 +4434,8 @@
             <w14:round/>
           </w14:textOutline>
         </w:rPr>
-        <w:t>art D</w:t>
+        <w:lastRenderedPageBreak/>
+        <w:t>P</w:t>
       </w:r>
       <w:r>
         <w:rPr>
@@ -4410,7 +4459,7 @@
             <w14:round/>
           </w14:textOutline>
         </w:rPr>
-        <w:t>:</w:t>
+        <w:t>art D</w:t>
       </w:r>
       <w:r>
         <w:rPr>
@@ -4434,9 +4483,8 @@
             <w14:round/>
           </w14:textOutline>
         </w:rPr>
-        <w:t xml:space="preserve"> </w:t>
-      </w:r>
-      <w:bookmarkEnd w:id="3"/>
+        <w:t>:</w:t>
+      </w:r>
       <w:r>
         <w:rPr>
           <w:rFonts w:asciiTheme="minorHAnsi" w:hAnsiTheme="minorHAnsi"/>
@@ -4459,7 +4507,7 @@
             <w14:round/>
           </w14:textOutline>
         </w:rPr>
-        <w:t>ANALYTICAL PAR</w:t>
+        <w:t xml:space="preserve"> </w:t>
       </w:r>
       <w:r>
         <w:rPr>
@@ -4483,8 +4531,33 @@
             <w14:round/>
           </w14:textOutline>
         </w:rPr>
+        <w:t>ANALYTICAL PAR</w:t>
+      </w:r>
+      <w:r>
+        <w:rPr>
+          <w:rFonts w:asciiTheme="minorHAnsi" w:hAnsiTheme="minorHAnsi"/>
+          <w:smallCaps/>
+          <w:sz w:val="72"/>
+          <w:lang w:val="en-US"/>
+          <w14:shadow w14:blurRad="0" w14:dist="25400" w14:dir="2700000" w14:sx="0" w14:sy="0" w14:kx="0" w14:ky="0" w14:algn="none">
+            <w14:srgbClr w14:val="000000">
+              <w14:alpha w14:val="50000"/>
+            </w14:srgbClr>
+          </w14:shadow>
+          <w14:textOutline w14:w="9525" w14:cap="flat" w14:cmpd="sng" w14:algn="ctr">
+            <w14:solidFill>
+              <w14:schemeClr w14:val="bg1">
+                <w14:alpha w14:val="50000"/>
+                <w14:lumMod w14:val="75000"/>
+              </w14:schemeClr>
+            </w14:solidFill>
+            <w14:prstDash w14:val="solid"/>
+            <w14:round/>
+          </w14:textOutline>
+        </w:rPr>
         <w:t>T</w:t>
       </w:r>
+      <w:bookmarkEnd w:id="2"/>
     </w:p>
     <w:p>
       <w:pPr>
@@ -5323,8 +5396,15 @@
         </w:rPr>
         <w:t>…………………………………………………………………………………………….......</w:t>
       </w:r>
-      <w:bookmarkStart w:id="4" w:name="_GoBack"/>
-      <w:bookmarkEnd w:id="4"/>
+    </w:p>
+    <w:p>
+      <w:pPr>
+        <w:ind w:left="1068"/>
+        <w:rPr>
+          <w:rFonts w:asciiTheme="minorHAnsi" w:hAnsiTheme="minorHAnsi"/>
+          <w:lang w:val="en-US"/>
+        </w:rPr>
+      </w:pPr>
     </w:p>
     <w:p>
       <w:pPr>
@@ -5332,6 +5412,8 @@
         <w:jc w:val="center"/>
         <w:rPr>
           <w:rFonts w:asciiTheme="minorHAnsi" w:hAnsiTheme="minorHAnsi"/>
+          <w:b w:val="0"/>
+          <w:bCs w:val="0"/>
           <w:smallCaps/>
           <w:sz w:val="72"/>
           <w:lang w:val="en-US"/>
@@ -5352,7 +5434,7 @@
           </w14:textOutline>
         </w:rPr>
       </w:pPr>
-      <w:bookmarkStart w:id="5" w:name="_Toc430834482"/>
+      <w:bookmarkStart w:id="3" w:name="_Toc148871723"/>
       <w:r>
         <w:rPr>
           <w:rFonts w:asciiTheme="minorHAnsi" w:hAnsiTheme="minorHAnsi"/>
@@ -5375,9 +5457,24 @@
             <w14:round/>
           </w14:textOutline>
         </w:rPr>
-        <w:t>A</w:t>
-      </w:r>
-      <w:r>
+        <w:lastRenderedPageBreak/>
+        <w:t>Conclusion</w:t>
+      </w:r>
+      <w:bookmarkEnd w:id="3"/>
+    </w:p>
+    <w:p>
+      <w:pPr>
+        <w:ind w:left="1068"/>
+        <w:rPr>
+          <w:rFonts w:asciiTheme="minorHAnsi" w:hAnsiTheme="minorHAnsi"/>
+          <w:lang w:val="en-US"/>
+        </w:rPr>
+      </w:pPr>
+    </w:p>
+    <w:p>
+      <w:pPr>
+        <w:pStyle w:val="Titre1"/>
+        <w:jc w:val="center"/>
         <w:rPr>
           <w:rFonts w:asciiTheme="minorHAnsi" w:hAnsiTheme="minorHAnsi"/>
           <w:smallCaps/>
@@ -5399,9 +5496,57 @@
             <w14:round/>
           </w14:textOutline>
         </w:rPr>
+      </w:pPr>
+      <w:bookmarkStart w:id="4" w:name="_Toc148871724"/>
+      <w:r>
+        <w:rPr>
+          <w:rFonts w:asciiTheme="minorHAnsi" w:hAnsiTheme="minorHAnsi"/>
+          <w:smallCaps/>
+          <w:sz w:val="72"/>
+          <w:lang w:val="en-US"/>
+          <w14:shadow w14:blurRad="0" w14:dist="25400" w14:dir="2700000" w14:sx="0" w14:sy="0" w14:kx="0" w14:ky="0" w14:algn="none">
+            <w14:srgbClr w14:val="000000">
+              <w14:alpha w14:val="50000"/>
+            </w14:srgbClr>
+          </w14:shadow>
+          <w14:textOutline w14:w="9525" w14:cap="flat" w14:cmpd="sng" w14:algn="ctr">
+            <w14:solidFill>
+              <w14:schemeClr w14:val="bg1">
+                <w14:alpha w14:val="50000"/>
+                <w14:lumMod w14:val="75000"/>
+              </w14:schemeClr>
+            </w14:solidFill>
+            <w14:prstDash w14:val="solid"/>
+            <w14:round/>
+          </w14:textOutline>
+        </w:rPr>
+        <w:t>A</w:t>
+      </w:r>
+      <w:r>
+        <w:rPr>
+          <w:rFonts w:asciiTheme="minorHAnsi" w:hAnsiTheme="minorHAnsi"/>
+          <w:smallCaps/>
+          <w:sz w:val="72"/>
+          <w:lang w:val="en-US"/>
+          <w14:shadow w14:blurRad="0" w14:dist="25400" w14:dir="2700000" w14:sx="0" w14:sy="0" w14:kx="0" w14:ky="0" w14:algn="none">
+            <w14:srgbClr w14:val="000000">
+              <w14:alpha w14:val="50000"/>
+            </w14:srgbClr>
+          </w14:shadow>
+          <w14:textOutline w14:w="9525" w14:cap="flat" w14:cmpd="sng" w14:algn="ctr">
+            <w14:solidFill>
+              <w14:schemeClr w14:val="bg1">
+                <w14:alpha w14:val="50000"/>
+                <w14:lumMod w14:val="75000"/>
+              </w14:schemeClr>
+            </w14:solidFill>
+            <w14:prstDash w14:val="solid"/>
+            <w14:round/>
+          </w14:textOutline>
+        </w:rPr>
         <w:t>nnexes</w:t>
       </w:r>
-      <w:bookmarkEnd w:id="5"/>
+      <w:bookmarkEnd w:id="4"/>
     </w:p>
     <w:sectPr>
       <w:footerReference w:type="default" r:id="rId10"/>
@@ -5416,7 +5561,7 @@
 </file>
 
 <file path=word/endnotes.xml><?xml version="1.0" encoding="utf-8"?>
-<w:endnotes xmlns:wpc="http://schemas.microsoft.com/office/word/2010/wordprocessingCanvas" xmlns:cx="http://schemas.microsoft.com/office/drawing/2014/chartex" xmlns:cx1="http://schemas.microsoft.com/office/drawing/2015/9/8/chartex" xmlns:cx2="http://schemas.microsoft.com/office/drawing/2015/10/21/chartex" xmlns:cx3="http://schemas.microsoft.com/office/drawing/2016/5/9/chartex" xmlns:cx4="http://schemas.microsoft.com/office/drawing/2016/5/10/chartex" xmlns:cx5="http://schemas.microsoft.com/office/drawing/2016/5/11/chartex" xmlns:cx6="http://schemas.microsoft.com/office/drawing/2016/5/12/chartex" xmlns:cx7="http://schemas.microsoft.com/office/drawing/2016/5/13/chartex" xmlns:cx8="http://schemas.microsoft.com/office/drawing/2016/5/14/chartex" xmlns:mc="http://schemas.openxmlformats.org/markup-compatibility/2006" xmlns:aink="http://schemas.microsoft.com/office/drawing/2016/ink" xmlns:am3d="http://schemas.microsoft.com/office/drawing/2017/model3d" xmlns:o="urn:schemas-microsoft-com:office:office" xmlns:r="http://schemas.openxmlformats.org/officeDocument/2006/relationships" xmlns:m="http://schemas.openxmlformats.org/officeDocument/2006/math" xmlns:v="urn:schemas-microsoft-com:vml" xmlns:wp14="http://schemas.microsoft.com/office/word/2010/wordprocessingDrawing" xmlns:wp="http://schemas.openxmlformats.org/drawingml/2006/wordprocessingDrawing" xmlns:w10="urn:schemas-microsoft-com:office:word" xmlns:w="http://schemas.openxmlformats.org/wordprocessingml/2006/main" xmlns:w14="http://schemas.microsoft.com/office/word/2010/wordml" xmlns:w15="http://schemas.microsoft.com/office/word/2012/wordml" xmlns:w16cid="http://schemas.microsoft.com/office/word/2016/wordml/cid" xmlns:w16se="http://schemas.microsoft.com/office/word/2015/wordml/symex" xmlns:wpg="http://schemas.microsoft.com/office/word/2010/wordprocessingGroup" xmlns:wpi="http://schemas.microsoft.com/office/word/2010/wordprocessingInk" xmlns:wne="http://schemas.microsoft.com/office/word/2006/wordml" xmlns:wps="http://schemas.microsoft.com/office/word/2010/wordprocessingShape" mc:Ignorable="w14 w15 w16se w16cid wp14">
+<w:endnotes xmlns:wpc="http://schemas.microsoft.com/office/word/2010/wordprocessingCanvas" xmlns:cx="http://schemas.microsoft.com/office/drawing/2014/chartex" xmlns:cx1="http://schemas.microsoft.com/office/drawing/2015/9/8/chartex" xmlns:cx2="http://schemas.microsoft.com/office/drawing/2015/10/21/chartex" xmlns:cx3="http://schemas.microsoft.com/office/drawing/2016/5/9/chartex" xmlns:cx4="http://schemas.microsoft.com/office/drawing/2016/5/10/chartex" xmlns:cx5="http://schemas.microsoft.com/office/drawing/2016/5/11/chartex" xmlns:cx6="http://schemas.microsoft.com/office/drawing/2016/5/12/chartex" xmlns:cx7="http://schemas.microsoft.com/office/drawing/2016/5/13/chartex" xmlns:cx8="http://schemas.microsoft.com/office/drawing/2016/5/14/chartex" xmlns:mc="http://schemas.openxmlformats.org/markup-compatibility/2006" xmlns:aink="http://schemas.microsoft.com/office/drawing/2016/ink" xmlns:am3d="http://schemas.microsoft.com/office/drawing/2017/model3d" xmlns:o="urn:schemas-microsoft-com:office:office" xmlns:oel="http://schemas.microsoft.com/office/2019/extlst" xmlns:r="http://schemas.openxmlformats.org/officeDocument/2006/relationships" xmlns:m="http://schemas.openxmlformats.org/officeDocument/2006/math" xmlns:v="urn:schemas-microsoft-com:vml" xmlns:wp14="http://schemas.microsoft.com/office/word/2010/wordprocessingDrawing" xmlns:wp="http://schemas.openxmlformats.org/drawingml/2006/wordprocessingDrawing" xmlns:w10="urn:schemas-microsoft-com:office:word" xmlns:w="http://schemas.openxmlformats.org/wordprocessingml/2006/main" xmlns:w14="http://schemas.microsoft.com/office/word/2010/wordml" xmlns:w15="http://schemas.microsoft.com/office/word/2012/wordml" xmlns:w16cex="http://schemas.microsoft.com/office/word/2018/wordml/cex" xmlns:w16cid="http://schemas.microsoft.com/office/word/2016/wordml/cid" xmlns:w16="http://schemas.microsoft.com/office/word/2018/wordml" xmlns:w16sdtdh="http://schemas.microsoft.com/office/word/2020/wordml/sdtdatahash" xmlns:w16se="http://schemas.microsoft.com/office/word/2015/wordml/symex" xmlns:wpg="http://schemas.microsoft.com/office/word/2010/wordprocessingGroup" xmlns:wpi="http://schemas.microsoft.com/office/word/2010/wordprocessingInk" xmlns:wne="http://schemas.microsoft.com/office/word/2006/wordml" xmlns:wps="http://schemas.microsoft.com/office/word/2010/wordprocessingShape" mc:Ignorable="w14 w15 w16se w16cid w16 w16cex w16sdtdh wp14">
   <w:endnote w:type="separator" w:id="-1">
     <w:p>
       <w:r>
@@ -5435,7 +5580,7 @@
 </file>
 
 <file path=word/footer1.xml><?xml version="1.0" encoding="utf-8"?>
-<w:ftr xmlns:wpc="http://schemas.microsoft.com/office/word/2010/wordprocessingCanvas" xmlns:cx="http://schemas.microsoft.com/office/drawing/2014/chartex" xmlns:cx1="http://schemas.microsoft.com/office/drawing/2015/9/8/chartex" xmlns:cx2="http://schemas.microsoft.com/office/drawing/2015/10/21/chartex" xmlns:cx3="http://schemas.microsoft.com/office/drawing/2016/5/9/chartex" xmlns:cx4="http://schemas.microsoft.com/office/drawing/2016/5/10/chartex" xmlns:cx5="http://schemas.microsoft.com/office/drawing/2016/5/11/chartex" xmlns:cx6="http://schemas.microsoft.com/office/drawing/2016/5/12/chartex" xmlns:cx7="http://schemas.microsoft.com/office/drawing/2016/5/13/chartex" xmlns:cx8="http://schemas.microsoft.com/office/drawing/2016/5/14/chartex" xmlns:mc="http://schemas.openxmlformats.org/markup-compatibility/2006" xmlns:aink="http://schemas.microsoft.com/office/drawing/2016/ink" xmlns:am3d="http://schemas.microsoft.com/office/drawing/2017/model3d" xmlns:o="urn:schemas-microsoft-com:office:office" xmlns:r="http://schemas.openxmlformats.org/officeDocument/2006/relationships" xmlns:m="http://schemas.openxmlformats.org/officeDocument/2006/math" xmlns:v="urn:schemas-microsoft-com:vml" xmlns:wp14="http://schemas.microsoft.com/office/word/2010/wordprocessingDrawing" xmlns:wp="http://schemas.openxmlformats.org/drawingml/2006/wordprocessingDrawing" xmlns:w10="urn:schemas-microsoft-com:office:word" xmlns:w="http://schemas.openxmlformats.org/wordprocessingml/2006/main" xmlns:w14="http://schemas.microsoft.com/office/word/2010/wordml" xmlns:w15="http://schemas.microsoft.com/office/word/2012/wordml" xmlns:w16cid="http://schemas.microsoft.com/office/word/2016/wordml/cid" xmlns:w16se="http://schemas.microsoft.com/office/word/2015/wordml/symex" xmlns:wpg="http://schemas.microsoft.com/office/word/2010/wordprocessingGroup" xmlns:wpi="http://schemas.microsoft.com/office/word/2010/wordprocessingInk" xmlns:wne="http://schemas.microsoft.com/office/word/2006/wordml" xmlns:wps="http://schemas.microsoft.com/office/word/2010/wordprocessingShape" mc:Ignorable="w14 w15 w16se w16cid wp14">
+<w:ftr xmlns:wpc="http://schemas.microsoft.com/office/word/2010/wordprocessingCanvas" xmlns:cx="http://schemas.microsoft.com/office/drawing/2014/chartex" xmlns:cx1="http://schemas.microsoft.com/office/drawing/2015/9/8/chartex" xmlns:cx2="http://schemas.microsoft.com/office/drawing/2015/10/21/chartex" xmlns:cx3="http://schemas.microsoft.com/office/drawing/2016/5/9/chartex" xmlns:cx4="http://schemas.microsoft.com/office/drawing/2016/5/10/chartex" xmlns:cx5="http://schemas.microsoft.com/office/drawing/2016/5/11/chartex" xmlns:cx6="http://schemas.microsoft.com/office/drawing/2016/5/12/chartex" xmlns:cx7="http://schemas.microsoft.com/office/drawing/2016/5/13/chartex" xmlns:cx8="http://schemas.microsoft.com/office/drawing/2016/5/14/chartex" xmlns:mc="http://schemas.openxmlformats.org/markup-compatibility/2006" xmlns:aink="http://schemas.microsoft.com/office/drawing/2016/ink" xmlns:am3d="http://schemas.microsoft.com/office/drawing/2017/model3d" xmlns:o="urn:schemas-microsoft-com:office:office" xmlns:oel="http://schemas.microsoft.com/office/2019/extlst" xmlns:r="http://schemas.openxmlformats.org/officeDocument/2006/relationships" xmlns:m="http://schemas.openxmlformats.org/officeDocument/2006/math" xmlns:v="urn:schemas-microsoft-com:vml" xmlns:wp14="http://schemas.microsoft.com/office/word/2010/wordprocessingDrawing" xmlns:wp="http://schemas.openxmlformats.org/drawingml/2006/wordprocessingDrawing" xmlns:w10="urn:schemas-microsoft-com:office:word" xmlns:w="http://schemas.openxmlformats.org/wordprocessingml/2006/main" xmlns:w14="http://schemas.microsoft.com/office/word/2010/wordml" xmlns:w15="http://schemas.microsoft.com/office/word/2012/wordml" xmlns:w16cex="http://schemas.microsoft.com/office/word/2018/wordml/cex" xmlns:w16cid="http://schemas.microsoft.com/office/word/2016/wordml/cid" xmlns:w16="http://schemas.microsoft.com/office/word/2018/wordml" xmlns:w16sdtdh="http://schemas.microsoft.com/office/word/2020/wordml/sdtdatahash" xmlns:w16se="http://schemas.microsoft.com/office/word/2015/wordml/symex" xmlns:wpg="http://schemas.microsoft.com/office/word/2010/wordprocessingGroup" xmlns:wpi="http://schemas.microsoft.com/office/word/2010/wordprocessingInk" xmlns:wne="http://schemas.microsoft.com/office/word/2006/wordml" xmlns:wps="http://schemas.microsoft.com/office/word/2010/wordprocessingShape" mc:Ignorable="w14 w15 w16se w16cid w16 w16cex w16sdtdh wp14">
   <w:p>
     <w:pPr>
       <w:pStyle w:val="Pieddepage"/>
@@ -5517,7 +5662,7 @@
 </file>
 
 <file path=word/footer2.xml><?xml version="1.0" encoding="utf-8"?>
-<w:ftr xmlns:wpc="http://schemas.microsoft.com/office/word/2010/wordprocessingCanvas" xmlns:cx="http://schemas.microsoft.com/office/drawing/2014/chartex" xmlns:cx1="http://schemas.microsoft.com/office/drawing/2015/9/8/chartex" xmlns:cx2="http://schemas.microsoft.com/office/drawing/2015/10/21/chartex" xmlns:cx3="http://schemas.microsoft.com/office/drawing/2016/5/9/chartex" xmlns:cx4="http://schemas.microsoft.com/office/drawing/2016/5/10/chartex" xmlns:cx5="http://schemas.microsoft.com/office/drawing/2016/5/11/chartex" xmlns:cx6="http://schemas.microsoft.com/office/drawing/2016/5/12/chartex" xmlns:cx7="http://schemas.microsoft.com/office/drawing/2016/5/13/chartex" xmlns:cx8="http://schemas.microsoft.com/office/drawing/2016/5/14/chartex" xmlns:mc="http://schemas.openxmlformats.org/markup-compatibility/2006" xmlns:aink="http://schemas.microsoft.com/office/drawing/2016/ink" xmlns:am3d="http://schemas.microsoft.com/office/drawing/2017/model3d" xmlns:o="urn:schemas-microsoft-com:office:office" xmlns:r="http://schemas.openxmlformats.org/officeDocument/2006/relationships" xmlns:m="http://schemas.openxmlformats.org/officeDocument/2006/math" xmlns:v="urn:schemas-microsoft-com:vml" xmlns:wp14="http://schemas.microsoft.com/office/word/2010/wordprocessingDrawing" xmlns:wp="http://schemas.openxmlformats.org/drawingml/2006/wordprocessingDrawing" xmlns:w10="urn:schemas-microsoft-com:office:word" xmlns:w="http://schemas.openxmlformats.org/wordprocessingml/2006/main" xmlns:w14="http://schemas.microsoft.com/office/word/2010/wordml" xmlns:w15="http://schemas.microsoft.com/office/word/2012/wordml" xmlns:w16cid="http://schemas.microsoft.com/office/word/2016/wordml/cid" xmlns:w16se="http://schemas.microsoft.com/office/word/2015/wordml/symex" xmlns:wpg="http://schemas.microsoft.com/office/word/2010/wordprocessingGroup" xmlns:wpi="http://schemas.microsoft.com/office/word/2010/wordprocessingInk" xmlns:wne="http://schemas.microsoft.com/office/word/2006/wordml" xmlns:wps="http://schemas.microsoft.com/office/word/2010/wordprocessingShape" mc:Ignorable="w14 w15 w16se w16cid wp14">
+<w:ftr xmlns:wpc="http://schemas.microsoft.com/office/word/2010/wordprocessingCanvas" xmlns:cx="http://schemas.microsoft.com/office/drawing/2014/chartex" xmlns:cx1="http://schemas.microsoft.com/office/drawing/2015/9/8/chartex" xmlns:cx2="http://schemas.microsoft.com/office/drawing/2015/10/21/chartex" xmlns:cx3="http://schemas.microsoft.com/office/drawing/2016/5/9/chartex" xmlns:cx4="http://schemas.microsoft.com/office/drawing/2016/5/10/chartex" xmlns:cx5="http://schemas.microsoft.com/office/drawing/2016/5/11/chartex" xmlns:cx6="http://schemas.microsoft.com/office/drawing/2016/5/12/chartex" xmlns:cx7="http://schemas.microsoft.com/office/drawing/2016/5/13/chartex" xmlns:cx8="http://schemas.microsoft.com/office/drawing/2016/5/14/chartex" xmlns:mc="http://schemas.openxmlformats.org/markup-compatibility/2006" xmlns:aink="http://schemas.microsoft.com/office/drawing/2016/ink" xmlns:am3d="http://schemas.microsoft.com/office/drawing/2017/model3d" xmlns:o="urn:schemas-microsoft-com:office:office" xmlns:oel="http://schemas.microsoft.com/office/2019/extlst" xmlns:r="http://schemas.openxmlformats.org/officeDocument/2006/relationships" xmlns:m="http://schemas.openxmlformats.org/officeDocument/2006/math" xmlns:v="urn:schemas-microsoft-com:vml" xmlns:wp14="http://schemas.microsoft.com/office/word/2010/wordprocessingDrawing" xmlns:wp="http://schemas.openxmlformats.org/drawingml/2006/wordprocessingDrawing" xmlns:w10="urn:schemas-microsoft-com:office:word" xmlns:w="http://schemas.openxmlformats.org/wordprocessingml/2006/main" xmlns:w14="http://schemas.microsoft.com/office/word/2010/wordml" xmlns:w15="http://schemas.microsoft.com/office/word/2012/wordml" xmlns:w16cex="http://schemas.microsoft.com/office/word/2018/wordml/cex" xmlns:w16cid="http://schemas.microsoft.com/office/word/2016/wordml/cid" xmlns:w16="http://schemas.microsoft.com/office/word/2018/wordml" xmlns:w16sdtdh="http://schemas.microsoft.com/office/word/2020/wordml/sdtdatahash" xmlns:w16se="http://schemas.microsoft.com/office/word/2015/wordml/symex" xmlns:wpg="http://schemas.microsoft.com/office/word/2010/wordprocessingGroup" xmlns:wpi="http://schemas.microsoft.com/office/word/2010/wordprocessingInk" xmlns:wne="http://schemas.microsoft.com/office/word/2006/wordml" xmlns:wps="http://schemas.microsoft.com/office/word/2010/wordprocessingShape" mc:Ignorable="w14 w15 w16se w16cid w16 w16cex w16sdtdh wp14">
   <w:p>
     <w:pPr>
       <w:pStyle w:val="Pieddepage"/>
@@ -5588,7 +5733,7 @@
 </file>
 
 <file path=word/footnotes.xml><?xml version="1.0" encoding="utf-8"?>
-<w:footnotes xmlns:wpc="http://schemas.microsoft.com/office/word/2010/wordprocessingCanvas" xmlns:cx="http://schemas.microsoft.com/office/drawing/2014/chartex" xmlns:cx1="http://schemas.microsoft.com/office/drawing/2015/9/8/chartex" xmlns:cx2="http://schemas.microsoft.com/office/drawing/2015/10/21/chartex" xmlns:cx3="http://schemas.microsoft.com/office/drawing/2016/5/9/chartex" xmlns:cx4="http://schemas.microsoft.com/office/drawing/2016/5/10/chartex" xmlns:cx5="http://schemas.microsoft.com/office/drawing/2016/5/11/chartex" xmlns:cx6="http://schemas.microsoft.com/office/drawing/2016/5/12/chartex" xmlns:cx7="http://schemas.microsoft.com/office/drawing/2016/5/13/chartex" xmlns:cx8="http://schemas.microsoft.com/office/drawing/2016/5/14/chartex" xmlns:mc="http://schemas.openxmlformats.org/markup-compatibility/2006" xmlns:aink="http://schemas.microsoft.com/office/drawing/2016/ink" xmlns:am3d="http://schemas.microsoft.com/office/drawing/2017/model3d" xmlns:o="urn:schemas-microsoft-com:office:office" xmlns:r="http://schemas.openxmlformats.org/officeDocument/2006/relationships" xmlns:m="http://schemas.openxmlformats.org/officeDocument/2006/math" xmlns:v="urn:schemas-microsoft-com:vml" xmlns:wp14="http://schemas.microsoft.com/office/word/2010/wordprocessingDrawing" xmlns:wp="http://schemas.openxmlformats.org/drawingml/2006/wordprocessingDrawing" xmlns:w10="urn:schemas-microsoft-com:office:word" xmlns:w="http://schemas.openxmlformats.org/wordprocessingml/2006/main" xmlns:w14="http://schemas.microsoft.com/office/word/2010/wordml" xmlns:w15="http://schemas.microsoft.com/office/word/2012/wordml" xmlns:w16cid="http://schemas.microsoft.com/office/word/2016/wordml/cid" xmlns:w16se="http://schemas.microsoft.com/office/word/2015/wordml/symex" xmlns:wpg="http://schemas.microsoft.com/office/word/2010/wordprocessingGroup" xmlns:wpi="http://schemas.microsoft.com/office/word/2010/wordprocessingInk" xmlns:wne="http://schemas.microsoft.com/office/word/2006/wordml" xmlns:wps="http://schemas.microsoft.com/office/word/2010/wordprocessingShape" mc:Ignorable="w14 w15 w16se w16cid wp14">
+<w:footnotes xmlns:wpc="http://schemas.microsoft.com/office/word/2010/wordprocessingCanvas" xmlns:cx="http://schemas.microsoft.com/office/drawing/2014/chartex" xmlns:cx1="http://schemas.microsoft.com/office/drawing/2015/9/8/chartex" xmlns:cx2="http://schemas.microsoft.com/office/drawing/2015/10/21/chartex" xmlns:cx3="http://schemas.microsoft.com/office/drawing/2016/5/9/chartex" xmlns:cx4="http://schemas.microsoft.com/office/drawing/2016/5/10/chartex" xmlns:cx5="http://schemas.microsoft.com/office/drawing/2016/5/11/chartex" xmlns:cx6="http://schemas.microsoft.com/office/drawing/2016/5/12/chartex" xmlns:cx7="http://schemas.microsoft.com/office/drawing/2016/5/13/chartex" xmlns:cx8="http://schemas.microsoft.com/office/drawing/2016/5/14/chartex" xmlns:mc="http://schemas.openxmlformats.org/markup-compatibility/2006" xmlns:aink="http://schemas.microsoft.com/office/drawing/2016/ink" xmlns:am3d="http://schemas.microsoft.com/office/drawing/2017/model3d" xmlns:o="urn:schemas-microsoft-com:office:office" xmlns:oel="http://schemas.microsoft.com/office/2019/extlst" xmlns:r="http://schemas.openxmlformats.org/officeDocument/2006/relationships" xmlns:m="http://schemas.openxmlformats.org/officeDocument/2006/math" xmlns:v="urn:schemas-microsoft-com:vml" xmlns:wp14="http://schemas.microsoft.com/office/word/2010/wordprocessingDrawing" xmlns:wp="http://schemas.openxmlformats.org/drawingml/2006/wordprocessingDrawing" xmlns:w10="urn:schemas-microsoft-com:office:word" xmlns:w="http://schemas.openxmlformats.org/wordprocessingml/2006/main" xmlns:w14="http://schemas.microsoft.com/office/word/2010/wordml" xmlns:w15="http://schemas.microsoft.com/office/word/2012/wordml" xmlns:w16cex="http://schemas.microsoft.com/office/word/2018/wordml/cex" xmlns:w16cid="http://schemas.microsoft.com/office/word/2016/wordml/cid" xmlns:w16="http://schemas.microsoft.com/office/word/2018/wordml" xmlns:w16sdtdh="http://schemas.microsoft.com/office/word/2020/wordml/sdtdatahash" xmlns:w16se="http://schemas.microsoft.com/office/word/2015/wordml/symex" xmlns:wpg="http://schemas.microsoft.com/office/word/2010/wordprocessingGroup" xmlns:wpi="http://schemas.microsoft.com/office/word/2010/wordprocessingInk" xmlns:wne="http://schemas.microsoft.com/office/word/2006/wordml" xmlns:wps="http://schemas.microsoft.com/office/word/2010/wordprocessingShape" mc:Ignorable="w14 w15 w16se w16cid w16 w16cex w16sdtdh wp14">
   <w:footnote w:type="separator" w:id="-1">
     <w:p>
       <w:r>
@@ -5607,6 +5752,9 @@
     <w:p>
       <w:pPr>
         <w:pStyle w:val="Notedebasdepage"/>
+        <w:rPr>
+          <w:lang w:val="en-US"/>
+        </w:rPr>
       </w:pPr>
       <w:r>
         <w:rPr>
@@ -5615,45 +5763,16 @@
         <w:footnoteRef/>
       </w:r>
       <w:r>
+        <w:rPr>
+          <w:lang w:val="en-US"/>
+        </w:rPr>
         <w:t xml:space="preserve"> </w:t>
       </w:r>
       <w:r>
-        <w:t>Main acquisiti</w:t>
-      </w:r>
-      <w:r>
-        <w:t xml:space="preserve">on </w:t>
-      </w:r>
-      <w:proofErr w:type="spellStart"/>
-      <w:proofErr w:type="gramStart"/>
-      <w:r>
-        <w:t>methods</w:t>
-      </w:r>
-      <w:proofErr w:type="spellEnd"/>
-      <w:r>
-        <w:t>:</w:t>
-      </w:r>
-      <w:proofErr w:type="gramEnd"/>
-      <w:r>
-        <w:t xml:space="preserve"> Initial training (IT), </w:t>
-      </w:r>
-      <w:proofErr w:type="spellStart"/>
-      <w:r>
-        <w:t>peer</w:t>
-      </w:r>
-      <w:proofErr w:type="spellEnd"/>
-      <w:r>
-        <w:t xml:space="preserve"> exchange (PE), self-training (ST</w:t>
-      </w:r>
-      <w:r>
-        <w:t xml:space="preserve">), </w:t>
-      </w:r>
-      <w:proofErr w:type="spellStart"/>
-      <w:r>
-        <w:t>professional</w:t>
-      </w:r>
-      <w:proofErr w:type="spellEnd"/>
-      <w:r>
-        <w:t xml:space="preserve"> practice (PP)</w:t>
+        <w:rPr>
+          <w:lang w:val="en-US"/>
+        </w:rPr>
+        <w:t>Main acquisition methods: Initial training (IT), peer exchange (PE), self-training (ST), professional practice (PP)</w:t>
       </w:r>
     </w:p>
   </w:footnote>
@@ -5661,7 +5780,7 @@
 </file>
 
 <file path=word/header1.xml><?xml version="1.0" encoding="utf-8"?>
-<w:hdr xmlns:wpc="http://schemas.microsoft.com/office/word/2010/wordprocessingCanvas" xmlns:cx="http://schemas.microsoft.com/office/drawing/2014/chartex" xmlns:cx1="http://schemas.microsoft.com/office/drawing/2015/9/8/chartex" xmlns:cx2="http://schemas.microsoft.com/office/drawing/2015/10/21/chartex" xmlns:cx3="http://schemas.microsoft.com/office/drawing/2016/5/9/chartex" xmlns:cx4="http://schemas.microsoft.com/office/drawing/2016/5/10/chartex" xmlns:cx5="http://schemas.microsoft.com/office/drawing/2016/5/11/chartex" xmlns:cx6="http://schemas.microsoft.com/office/drawing/2016/5/12/chartex" xmlns:cx7="http://schemas.microsoft.com/office/drawing/2016/5/13/chartex" xmlns:cx8="http://schemas.microsoft.com/office/drawing/2016/5/14/chartex" xmlns:mc="http://schemas.openxmlformats.org/markup-compatibility/2006" xmlns:aink="http://schemas.microsoft.com/office/drawing/2016/ink" xmlns:am3d="http://schemas.microsoft.com/office/drawing/2017/model3d" xmlns:o="urn:schemas-microsoft-com:office:office" xmlns:r="http://schemas.openxmlformats.org/officeDocument/2006/relationships" xmlns:m="http://schemas.openxmlformats.org/officeDocument/2006/math" xmlns:v="urn:schemas-microsoft-com:vml" xmlns:wp14="http://schemas.microsoft.com/office/word/2010/wordprocessingDrawing" xmlns:wp="http://schemas.openxmlformats.org/drawingml/2006/wordprocessingDrawing" xmlns:w10="urn:schemas-microsoft-com:office:word" xmlns:w="http://schemas.openxmlformats.org/wordprocessingml/2006/main" xmlns:w14="http://schemas.microsoft.com/office/word/2010/wordml" xmlns:w15="http://schemas.microsoft.com/office/word/2012/wordml" xmlns:w16cid="http://schemas.microsoft.com/office/word/2016/wordml/cid" xmlns:w16se="http://schemas.microsoft.com/office/word/2015/wordml/symex" xmlns:wpg="http://schemas.microsoft.com/office/word/2010/wordprocessingGroup" xmlns:wpi="http://schemas.microsoft.com/office/word/2010/wordprocessingInk" xmlns:wne="http://schemas.microsoft.com/office/word/2006/wordml" xmlns:wps="http://schemas.microsoft.com/office/word/2010/wordprocessingShape" mc:Ignorable="w14 w15 w16se w16cid wp14">
+<w:hdr xmlns:wpc="http://schemas.microsoft.com/office/word/2010/wordprocessingCanvas" xmlns:cx="http://schemas.microsoft.com/office/drawing/2014/chartex" xmlns:cx1="http://schemas.microsoft.com/office/drawing/2015/9/8/chartex" xmlns:cx2="http://schemas.microsoft.com/office/drawing/2015/10/21/chartex" xmlns:cx3="http://schemas.microsoft.com/office/drawing/2016/5/9/chartex" xmlns:cx4="http://schemas.microsoft.com/office/drawing/2016/5/10/chartex" xmlns:cx5="http://schemas.microsoft.com/office/drawing/2016/5/11/chartex" xmlns:cx6="http://schemas.microsoft.com/office/drawing/2016/5/12/chartex" xmlns:cx7="http://schemas.microsoft.com/office/drawing/2016/5/13/chartex" xmlns:cx8="http://schemas.microsoft.com/office/drawing/2016/5/14/chartex" xmlns:mc="http://schemas.openxmlformats.org/markup-compatibility/2006" xmlns:aink="http://schemas.microsoft.com/office/drawing/2016/ink" xmlns:am3d="http://schemas.microsoft.com/office/drawing/2017/model3d" xmlns:o="urn:schemas-microsoft-com:office:office" xmlns:oel="http://schemas.microsoft.com/office/2019/extlst" xmlns:r="http://schemas.openxmlformats.org/officeDocument/2006/relationships" xmlns:m="http://schemas.openxmlformats.org/officeDocument/2006/math" xmlns:v="urn:schemas-microsoft-com:vml" xmlns:wp14="http://schemas.microsoft.com/office/word/2010/wordprocessingDrawing" xmlns:wp="http://schemas.openxmlformats.org/drawingml/2006/wordprocessingDrawing" xmlns:w10="urn:schemas-microsoft-com:office:word" xmlns:w="http://schemas.openxmlformats.org/wordprocessingml/2006/main" xmlns:w14="http://schemas.microsoft.com/office/word/2010/wordml" xmlns:w15="http://schemas.microsoft.com/office/word/2012/wordml" xmlns:w16cex="http://schemas.microsoft.com/office/word/2018/wordml/cex" xmlns:w16cid="http://schemas.microsoft.com/office/word/2016/wordml/cid" xmlns:w16="http://schemas.microsoft.com/office/word/2018/wordml" xmlns:w16sdtdh="http://schemas.microsoft.com/office/word/2020/wordml/sdtdatahash" xmlns:w16se="http://schemas.microsoft.com/office/word/2015/wordml/symex" xmlns:wpg="http://schemas.microsoft.com/office/word/2010/wordprocessingGroup" xmlns:wpi="http://schemas.microsoft.com/office/word/2010/wordprocessingInk" xmlns:wne="http://schemas.microsoft.com/office/word/2006/wordml" xmlns:wps="http://schemas.microsoft.com/office/word/2010/wordprocessingShape" mc:Ignorable="w14 w15 w16se w16cid w16 w16cex w16sdtdh wp14">
   <w:p>
     <w:pPr>
       <w:pStyle w:val="En-tte"/>
@@ -5671,7 +5790,7 @@
         <w:noProof/>
       </w:rPr>
       <w:drawing>
-        <wp:inline distT="0" distB="0" distL="0" distR="0">
+        <wp:inline distT="0" distB="0" distL="0" distR="0" wp14:anchorId="3BA19AA7" wp14:editId="41B6C46C">
           <wp:extent cx="892988" cy="478012"/>
           <wp:effectExtent l="19050" t="0" r="2362" b="0"/>
           <wp:docPr id="1" name="Image 0" descr="logo.png"/>
@@ -5712,7 +5831,7 @@
 </file>
 
 <file path=word/numbering.xml><?xml version="1.0" encoding="utf-8"?>
-<w:numbering xmlns:wpc="http://schemas.microsoft.com/office/word/2010/wordprocessingCanvas" xmlns:cx="http://schemas.microsoft.com/office/drawing/2014/chartex" xmlns:cx1="http://schemas.microsoft.com/office/drawing/2015/9/8/chartex" xmlns:cx2="http://schemas.microsoft.com/office/drawing/2015/10/21/chartex" xmlns:cx3="http://schemas.microsoft.com/office/drawing/2016/5/9/chartex" xmlns:cx4="http://schemas.microsoft.com/office/drawing/2016/5/10/chartex" xmlns:cx5="http://schemas.microsoft.com/office/drawing/2016/5/11/chartex" xmlns:cx6="http://schemas.microsoft.com/office/drawing/2016/5/12/chartex" xmlns:cx7="http://schemas.microsoft.com/office/drawing/2016/5/13/chartex" xmlns:cx8="http://schemas.microsoft.com/office/drawing/2016/5/14/chartex" xmlns:mc="http://schemas.openxmlformats.org/markup-compatibility/2006" xmlns:aink="http://schemas.microsoft.com/office/drawing/2016/ink" xmlns:am3d="http://schemas.microsoft.com/office/drawing/2017/model3d" xmlns:o="urn:schemas-microsoft-com:office:office" xmlns:r="http://schemas.openxmlformats.org/officeDocument/2006/relationships" xmlns:m="http://schemas.openxmlformats.org/officeDocument/2006/math" xmlns:v="urn:schemas-microsoft-com:vml" xmlns:wp14="http://schemas.microsoft.com/office/word/2010/wordprocessingDrawing" xmlns:wp="http://schemas.openxmlformats.org/drawingml/2006/wordprocessingDrawing" xmlns:w10="urn:schemas-microsoft-com:office:word" xmlns:w="http://schemas.openxmlformats.org/wordprocessingml/2006/main" xmlns:w14="http://schemas.microsoft.com/office/word/2010/wordml" xmlns:w15="http://schemas.microsoft.com/office/word/2012/wordml" xmlns:w16cid="http://schemas.microsoft.com/office/word/2016/wordml/cid" xmlns:w16se="http://schemas.microsoft.com/office/word/2015/wordml/symex" xmlns:wpg="http://schemas.microsoft.com/office/word/2010/wordprocessingGroup" xmlns:wpi="http://schemas.microsoft.com/office/word/2010/wordprocessingInk" xmlns:wne="http://schemas.microsoft.com/office/word/2006/wordml" xmlns:wps="http://schemas.microsoft.com/office/word/2010/wordprocessingShape" mc:Ignorable="w14 w15 w16se w16cid wp14">
+<w:numbering xmlns:wpc="http://schemas.microsoft.com/office/word/2010/wordprocessingCanvas" xmlns:cx="http://schemas.microsoft.com/office/drawing/2014/chartex" xmlns:cx1="http://schemas.microsoft.com/office/drawing/2015/9/8/chartex" xmlns:cx2="http://schemas.microsoft.com/office/drawing/2015/10/21/chartex" xmlns:cx3="http://schemas.microsoft.com/office/drawing/2016/5/9/chartex" xmlns:cx4="http://schemas.microsoft.com/office/drawing/2016/5/10/chartex" xmlns:cx5="http://schemas.microsoft.com/office/drawing/2016/5/11/chartex" xmlns:cx6="http://schemas.microsoft.com/office/drawing/2016/5/12/chartex" xmlns:cx7="http://schemas.microsoft.com/office/drawing/2016/5/13/chartex" xmlns:cx8="http://schemas.microsoft.com/office/drawing/2016/5/14/chartex" xmlns:mc="http://schemas.openxmlformats.org/markup-compatibility/2006" xmlns:aink="http://schemas.microsoft.com/office/drawing/2016/ink" xmlns:am3d="http://schemas.microsoft.com/office/drawing/2017/model3d" xmlns:o="urn:schemas-microsoft-com:office:office" xmlns:oel="http://schemas.microsoft.com/office/2019/extlst" xmlns:r="http://schemas.openxmlformats.org/officeDocument/2006/relationships" xmlns:m="http://schemas.openxmlformats.org/officeDocument/2006/math" xmlns:v="urn:schemas-microsoft-com:vml" xmlns:wp14="http://schemas.microsoft.com/office/word/2010/wordprocessingDrawing" xmlns:wp="http://schemas.openxmlformats.org/drawingml/2006/wordprocessingDrawing" xmlns:w10="urn:schemas-microsoft-com:office:word" xmlns:w="http://schemas.openxmlformats.org/wordprocessingml/2006/main" xmlns:w14="http://schemas.microsoft.com/office/word/2010/wordml" xmlns:w15="http://schemas.microsoft.com/office/word/2012/wordml" xmlns:w16cex="http://schemas.microsoft.com/office/word/2018/wordml/cex" xmlns:w16cid="http://schemas.microsoft.com/office/word/2016/wordml/cid" xmlns:w16="http://schemas.microsoft.com/office/word/2018/wordml" xmlns:w16sdtdh="http://schemas.microsoft.com/office/word/2020/wordml/sdtdatahash" xmlns:w16se="http://schemas.microsoft.com/office/word/2015/wordml/symex" xmlns:wpg="http://schemas.microsoft.com/office/word/2010/wordprocessingGroup" xmlns:wpi="http://schemas.microsoft.com/office/word/2010/wordprocessingInk" xmlns:wne="http://schemas.microsoft.com/office/word/2006/wordml" xmlns:wps="http://schemas.microsoft.com/office/word/2010/wordprocessingShape" mc:Ignorable="w14 w15 w16se w16cid w16 w16cex w16sdtdh wp14">
   <w:abstractNum w:abstractNumId="0" w15:restartNumberingAfterBreak="0">
     <w:nsid w:val="038D623A"/>
     <w:multiLevelType w:val="hybridMultilevel"/>
@@ -11879,152 +11998,152 @@
       </w:rPr>
     </w:lvl>
   </w:abstractNum>
-  <w:num w:numId="1">
+  <w:num w:numId="1" w16cid:durableId="1586260989">
     <w:abstractNumId w:val="39"/>
   </w:num>
-  <w:num w:numId="2">
+  <w:num w:numId="2" w16cid:durableId="255673427">
     <w:abstractNumId w:val="24"/>
   </w:num>
-  <w:num w:numId="3">
+  <w:num w:numId="3" w16cid:durableId="487015146">
     <w:abstractNumId w:val="29"/>
   </w:num>
-  <w:num w:numId="4">
+  <w:num w:numId="4" w16cid:durableId="1061100629">
     <w:abstractNumId w:val="0"/>
   </w:num>
-  <w:num w:numId="5">
+  <w:num w:numId="5" w16cid:durableId="1607691597">
     <w:abstractNumId w:val="28"/>
   </w:num>
-  <w:num w:numId="6">
+  <w:num w:numId="6" w16cid:durableId="1516379587">
     <w:abstractNumId w:val="12"/>
   </w:num>
-  <w:num w:numId="7">
+  <w:num w:numId="7" w16cid:durableId="988637217">
     <w:abstractNumId w:val="23"/>
   </w:num>
-  <w:num w:numId="8">
+  <w:num w:numId="8" w16cid:durableId="80152292">
     <w:abstractNumId w:val="10"/>
   </w:num>
-  <w:num w:numId="9">
+  <w:num w:numId="9" w16cid:durableId="115178825">
     <w:abstractNumId w:val="30"/>
   </w:num>
-  <w:num w:numId="10">
+  <w:num w:numId="10" w16cid:durableId="920913134">
     <w:abstractNumId w:val="18"/>
   </w:num>
-  <w:num w:numId="11">
+  <w:num w:numId="11" w16cid:durableId="1668442634">
     <w:abstractNumId w:val="9"/>
   </w:num>
-  <w:num w:numId="12">
+  <w:num w:numId="12" w16cid:durableId="557785107">
     <w:abstractNumId w:val="8"/>
   </w:num>
-  <w:num w:numId="13">
+  <w:num w:numId="13" w16cid:durableId="506212847">
     <w:abstractNumId w:val="41"/>
   </w:num>
-  <w:num w:numId="14">
+  <w:num w:numId="14" w16cid:durableId="1425802771">
     <w:abstractNumId w:val="15"/>
   </w:num>
-  <w:num w:numId="15">
+  <w:num w:numId="15" w16cid:durableId="1383865893">
     <w:abstractNumId w:val="1"/>
   </w:num>
-  <w:num w:numId="16">
+  <w:num w:numId="16" w16cid:durableId="157163204">
     <w:abstractNumId w:val="35"/>
   </w:num>
-  <w:num w:numId="17">
+  <w:num w:numId="17" w16cid:durableId="1005782950">
     <w:abstractNumId w:val="7"/>
   </w:num>
-  <w:num w:numId="18">
+  <w:num w:numId="18" w16cid:durableId="449861833">
     <w:abstractNumId w:val="32"/>
   </w:num>
-  <w:num w:numId="19">
+  <w:num w:numId="19" w16cid:durableId="745882234">
     <w:abstractNumId w:val="36"/>
   </w:num>
-  <w:num w:numId="20">
+  <w:num w:numId="20" w16cid:durableId="579801206">
     <w:abstractNumId w:val="13"/>
   </w:num>
-  <w:num w:numId="21">
+  <w:num w:numId="21" w16cid:durableId="1132988388">
     <w:abstractNumId w:val="22"/>
   </w:num>
-  <w:num w:numId="22">
+  <w:num w:numId="22" w16cid:durableId="264507909">
     <w:abstractNumId w:val="40"/>
   </w:num>
-  <w:num w:numId="23">
+  <w:num w:numId="23" w16cid:durableId="863320977">
     <w:abstractNumId w:val="31"/>
   </w:num>
-  <w:num w:numId="24">
+  <w:num w:numId="24" w16cid:durableId="427233140">
     <w:abstractNumId w:val="37"/>
   </w:num>
-  <w:num w:numId="25">
+  <w:num w:numId="25" w16cid:durableId="960765603">
     <w:abstractNumId w:val="43"/>
   </w:num>
-  <w:num w:numId="26">
+  <w:num w:numId="26" w16cid:durableId="1987666892">
     <w:abstractNumId w:val="16"/>
   </w:num>
-  <w:num w:numId="27">
+  <w:num w:numId="27" w16cid:durableId="964967228">
     <w:abstractNumId w:val="25"/>
   </w:num>
-  <w:num w:numId="28">
+  <w:num w:numId="28" w16cid:durableId="1119374744">
     <w:abstractNumId w:val="26"/>
   </w:num>
-  <w:num w:numId="29">
+  <w:num w:numId="29" w16cid:durableId="793056273">
     <w:abstractNumId w:val="5"/>
   </w:num>
-  <w:num w:numId="30">
+  <w:num w:numId="30" w16cid:durableId="1433627357">
     <w:abstractNumId w:val="14"/>
   </w:num>
-  <w:num w:numId="31">
+  <w:num w:numId="31" w16cid:durableId="1907375941">
     <w:abstractNumId w:val="33"/>
   </w:num>
-  <w:num w:numId="32">
+  <w:num w:numId="32" w16cid:durableId="300623731">
     <w:abstractNumId w:val="21"/>
   </w:num>
-  <w:num w:numId="33">
+  <w:num w:numId="33" w16cid:durableId="962809775">
     <w:abstractNumId w:val="17"/>
   </w:num>
-  <w:num w:numId="34">
+  <w:num w:numId="34" w16cid:durableId="715543204">
     <w:abstractNumId w:val="38"/>
   </w:num>
-  <w:num w:numId="35">
+  <w:num w:numId="35" w16cid:durableId="1431007780">
     <w:abstractNumId w:val="6"/>
   </w:num>
-  <w:num w:numId="36">
+  <w:num w:numId="36" w16cid:durableId="1256404803">
     <w:abstractNumId w:val="44"/>
   </w:num>
-  <w:num w:numId="37">
+  <w:num w:numId="37" w16cid:durableId="1022244915">
     <w:abstractNumId w:val="3"/>
   </w:num>
-  <w:num w:numId="38">
+  <w:num w:numId="38" w16cid:durableId="1646003398">
     <w:abstractNumId w:val="11"/>
   </w:num>
-  <w:num w:numId="39">
+  <w:num w:numId="39" w16cid:durableId="1519393052">
     <w:abstractNumId w:val="34"/>
   </w:num>
-  <w:num w:numId="40">
+  <w:num w:numId="40" w16cid:durableId="2089577618">
     <w:abstractNumId w:val="2"/>
   </w:num>
-  <w:num w:numId="41">
+  <w:num w:numId="41" w16cid:durableId="839974953">
     <w:abstractNumId w:val="42"/>
   </w:num>
-  <w:num w:numId="42">
+  <w:num w:numId="42" w16cid:durableId="66466354">
     <w:abstractNumId w:val="45"/>
   </w:num>
-  <w:num w:numId="43">
+  <w:num w:numId="43" w16cid:durableId="684786077">
     <w:abstractNumId w:val="4"/>
   </w:num>
-  <w:num w:numId="44">
+  <w:num w:numId="44" w16cid:durableId="1894847624">
     <w:abstractNumId w:val="19"/>
   </w:num>
-  <w:num w:numId="45">
+  <w:num w:numId="45" w16cid:durableId="1744327041">
     <w:abstractNumId w:val="27"/>
   </w:num>
-  <w:num w:numId="46">
+  <w:num w:numId="46" w16cid:durableId="362634027">
     <w:abstractNumId w:val="20"/>
   </w:num>
-  <w:num w:numId="47">
+  <w:num w:numId="47" w16cid:durableId="2067100029">
     <w:abstractNumId w:val="46"/>
   </w:num>
 </w:numbering>
 </file>
 
 <file path=word/styles.xml><?xml version="1.0" encoding="utf-8"?>
-<w:styles xmlns:mc="http://schemas.openxmlformats.org/markup-compatibility/2006" xmlns:r="http://schemas.openxmlformats.org/officeDocument/2006/relationships" xmlns:w="http://schemas.openxmlformats.org/wordprocessingml/2006/main" xmlns:w14="http://schemas.microsoft.com/office/word/2010/wordml" xmlns:w15="http://schemas.microsoft.com/office/word/2012/wordml" xmlns:w16cid="http://schemas.microsoft.com/office/word/2016/wordml/cid" xmlns:w16se="http://schemas.microsoft.com/office/word/2015/wordml/symex" mc:Ignorable="w14 w15 w16se w16cid">
+<w:styles xmlns:mc="http://schemas.openxmlformats.org/markup-compatibility/2006" xmlns:r="http://schemas.openxmlformats.org/officeDocument/2006/relationships" xmlns:w="http://schemas.openxmlformats.org/wordprocessingml/2006/main" xmlns:w14="http://schemas.microsoft.com/office/word/2010/wordml" xmlns:w15="http://schemas.microsoft.com/office/word/2012/wordml" xmlns:w16cex="http://schemas.microsoft.com/office/word/2018/wordml/cex" xmlns:w16cid="http://schemas.microsoft.com/office/word/2016/wordml/cid" xmlns:w16="http://schemas.microsoft.com/office/word/2018/wordml" xmlns:w16sdtdh="http://schemas.microsoft.com/office/word/2020/wordml/sdtdatahash" xmlns:w16se="http://schemas.microsoft.com/office/word/2015/wordml/symex" mc:Ignorable="w14 w15 w16se w16cid w16 w16cex w16sdtdh">
   <w:docDefaults>
     <w:rPrDefault>
       <w:rPr>
@@ -12034,7 +12153,7 @@
     </w:rPrDefault>
     <w:pPrDefault/>
   </w:docDefaults>
-  <w:latentStyles w:defLockedState="0" w:defUIPriority="0" w:defSemiHidden="0" w:defUnhideWhenUsed="0" w:defQFormat="0" w:count="375">
+  <w:latentStyles w:defLockedState="0" w:defUIPriority="0" w:defSemiHidden="0" w:defUnhideWhenUsed="0" w:defQFormat="0" w:count="376">
     <w:lsdException w:name="Normal" w:qFormat="1"/>
     <w:lsdException w:name="heading 1" w:qFormat="1"/>
     <w:lsdException w:name="heading 2" w:qFormat="1"/>
@@ -12180,6 +12299,8 @@
     <w:lsdException w:name="Table Subtle 2" w:semiHidden="1" w:unhideWhenUsed="1"/>
     <w:lsdException w:name="Table Web 1" w:semiHidden="1" w:unhideWhenUsed="1"/>
     <w:lsdException w:name="Table Web 2" w:semiHidden="1" w:unhideWhenUsed="1"/>
+    <w:lsdException w:name="Table Web 3" w:semiHidden="1" w:unhideWhenUsed="1"/>
+    <w:lsdException w:name="Table Theme" w:semiHidden="1" w:unhideWhenUsed="1"/>
     <w:lsdException w:name="Placeholder Text" w:semiHidden="1" w:uiPriority="99"/>
     <w:lsdException w:name="No Spacing" w:uiPriority="1" w:qFormat="1"/>
     <w:lsdException w:name="Light Shading" w:uiPriority="60"/>
@@ -12399,6 +12520,7 @@
     <w:lsdException w:name="Smart Hyperlink" w:semiHidden="1" w:uiPriority="99" w:unhideWhenUsed="1"/>
     <w:lsdException w:name="Hashtag" w:semiHidden="1" w:uiPriority="99" w:unhideWhenUsed="1"/>
     <w:lsdException w:name="Unresolved Mention" w:semiHidden="1" w:uiPriority="99" w:unhideWhenUsed="1"/>
+    <w:lsdException w:name="Smart Link" w:semiHidden="1" w:uiPriority="99" w:unhideWhenUsed="1"/>
   </w:latentStyles>
   <w:style w:type="paragraph" w:default="1" w:styleId="Normal">
     <w:name w:val="Normal"/>

</xml_diff>